<commit_message>
Revisi Miss Tuning v2
</commit_message>
<xml_diff>
--- a/FINAL/Pengembangan E-Library “PUSAKA” SMA Negeri 1 Kuta Selatan.docx
+++ b/FINAL/Pengembangan E-Library “PUSAKA” SMA Negeri 1 Kuta Selatan.docx
@@ -668,21 +668,7 @@
           <w:sz w:val="20"/>
           <w:szCs w:val="20"/>
         </w:rPr>
-        <w:t xml:space="preserve">). Untuk menilai tingkat kepuasan pengguna terhadap e-library yang diimplementasikan, </w:t>
-      </w:r>
-      <w:r>
-        <w:rPr>
-          <w:sz w:val="20"/>
-          <w:szCs w:val="20"/>
-        </w:rPr>
-        <w:t>studi</w:t>
-      </w:r>
-      <w:r>
-        <w:rPr>
-          <w:sz w:val="20"/>
-          <w:szCs w:val="20"/>
-        </w:rPr>
-        <w:t xml:space="preserve"> ini menggunakan metode kuesioner skala Likert. Hasil dari penelitian ini menunjukkan bahwa pengguna e-library di SMA Negeri 1 Kuta Selatan memberikan tingkat kepuasan yang sangat setuju. Hal ini menunjukkan bahwa metode XP (</w:t>
+        <w:t xml:space="preserve">). Untuk menilai tingkat kepuasan pengguna terhadap </w:t>
       </w:r>
       <w:r>
         <w:rPr>
@@ -691,6 +677,52 @@
           <w:sz w:val="20"/>
           <w:szCs w:val="20"/>
         </w:rPr>
+        <w:t>e-library</w:t>
+      </w:r>
+      <w:r>
+        <w:rPr>
+          <w:sz w:val="20"/>
+          <w:szCs w:val="20"/>
+        </w:rPr>
+        <w:t xml:space="preserve"> yang diimplementasikan, </w:t>
+      </w:r>
+      <w:r>
+        <w:rPr>
+          <w:sz w:val="20"/>
+          <w:szCs w:val="20"/>
+        </w:rPr>
+        <w:t>studi</w:t>
+      </w:r>
+      <w:r>
+        <w:rPr>
+          <w:sz w:val="20"/>
+          <w:szCs w:val="20"/>
+        </w:rPr>
+        <w:t xml:space="preserve"> ini menggunakan metode kuesioner skala Likert. Hasil dari penelitian ini menunjukkan bahwa pengguna </w:t>
+      </w:r>
+      <w:r>
+        <w:rPr>
+          <w:i/>
+          <w:iCs/>
+          <w:sz w:val="20"/>
+          <w:szCs w:val="20"/>
+        </w:rPr>
+        <w:t>e-library</w:t>
+      </w:r>
+      <w:r>
+        <w:rPr>
+          <w:sz w:val="20"/>
+          <w:szCs w:val="20"/>
+        </w:rPr>
+        <w:t xml:space="preserve"> di SMA Negeri 1 Kuta Selatan memberikan tingkat kepuasan yang sangat setuju. Hal ini menunjukkan bahwa metode XP (</w:t>
+      </w:r>
+      <w:r>
+        <w:rPr>
+          <w:i/>
+          <w:iCs/>
+          <w:sz w:val="20"/>
+          <w:szCs w:val="20"/>
+        </w:rPr>
         <w:t>Extreme Programming</w:t>
       </w:r>
       <w:r>
@@ -698,7 +730,23 @@
           <w:sz w:val="20"/>
           <w:szCs w:val="20"/>
         </w:rPr>
-        <w:t xml:space="preserve">) telah berhasil dalam menghasilkan solusi e-library yang memenuhi kebutuhan pengguna dengan baik. Dengan dikembangkannya sistem </w:t>
+        <w:t xml:space="preserve">) telah berhasil dalam menghasilkan solusi </w:t>
+      </w:r>
+      <w:r>
+        <w:rPr>
+          <w:i/>
+          <w:iCs/>
+          <w:sz w:val="20"/>
+          <w:szCs w:val="20"/>
+        </w:rPr>
+        <w:t>e-library</w:t>
+      </w:r>
+      <w:r>
+        <w:rPr>
+          <w:sz w:val="20"/>
+          <w:szCs w:val="20"/>
+        </w:rPr>
+        <w:t xml:space="preserve"> yang memenuhi kebutuhan pengguna dengan baik. Dengan dikembangkannya sistem </w:t>
       </w:r>
       <w:r>
         <w:rPr>
@@ -1116,7 +1164,21 @@
           <w:sz w:val="20"/>
           <w:szCs w:val="20"/>
         </w:rPr>
-        <w:t>Menuntut ilmu merupakan proses untuk mendapatkan perubahan perilaku yang dilakukan oleh setiap manusia berupa keterampilan, pengetahuan, nilai - nilai positif, dan sikap sebagai pengalaman dari berbagai bahan yang dipelajari</w:t>
+        <w:t xml:space="preserve">Menuntut ilmu merupakan proses untuk mendapatkan perubahan perilaku yang dilakukan oleh setiap manusia berupa keterampilan, pengetahuan, nilai - nilai positif, dan sikap sebagai pengalaman dari berbagai </w:t>
+      </w:r>
+      <w:r>
+        <w:rPr>
+          <w:sz w:val="20"/>
+          <w:szCs w:val="20"/>
+        </w:rPr>
+        <w:t>materi</w:t>
+      </w:r>
+      <w:r>
+        <w:rPr>
+          <w:sz w:val="20"/>
+          <w:szCs w:val="20"/>
+        </w:rPr>
+        <w:t xml:space="preserve"> yang dipelajari</w:t>
       </w:r>
       <w:r>
         <w:rPr>
@@ -1138,7 +1200,21 @@
           <w:sz w:val="20"/>
           <w:szCs w:val="20"/>
         </w:rPr>
-        <w:t xml:space="preserve">. Kegiatan menuntut ilmu ini sangat dibantu dengan adanya teknologi, karena informasi yang dapat diakses sangat besar. Saat ini dunia pendidikan juga telah berkembang pesat dan memanfaatkan teknologi. Seperti misalnya dalam administrasi sekolah, pembelajaran atau pengiriman tugas dulu dilakukan secara manual namun sekarang dapat dilakukan melalui sistem </w:t>
+        <w:t>. Kegiatan</w:t>
+      </w:r>
+      <w:r>
+        <w:rPr>
+          <w:sz w:val="20"/>
+          <w:szCs w:val="20"/>
+        </w:rPr>
+        <w:t xml:space="preserve"> ini sangat terbantu dengan adanya teknologi, karena informasi yang dapat diakses sangat besar</w:t>
+      </w:r>
+      <w:r>
+        <w:rPr>
+          <w:sz w:val="20"/>
+          <w:szCs w:val="20"/>
+        </w:rPr>
+        <w:t xml:space="preserve">. Saat ini dunia pendidikan juga telah berkembang pesat dan memanfaatkan teknologi. Seperti misalnya dalam administrasi sekolah, pembelajaran atau pengiriman tugas dulu dilakukan secara manual namun sekarang dapat dilakukan melalui sistem </w:t>
       </w:r>
       <w:r>
         <w:rPr>
@@ -1191,7 +1267,15 @@
           <w:sz w:val="20"/>
           <w:szCs w:val="20"/>
         </w:rPr>
-        <w:t xml:space="preserve">            e-</w:t>
+        <w:t xml:space="preserve"> </w:t>
+      </w:r>
+      <w:r>
+        <w:rPr>
+          <w:i/>
+          <w:sz w:val="20"/>
+          <w:szCs w:val="20"/>
+        </w:rPr>
+        <w:t>e-</w:t>
       </w:r>
       <w:r>
         <w:rPr>
@@ -1400,7 +1484,7 @@
           <w:sz w:val="20"/>
           <w:szCs w:val="20"/>
         </w:rPr>
-        <w:t xml:space="preserve"> yang selama ini belum mempunyai perpustakaan yang berbentuk </w:t>
+        <w:t xml:space="preserve"> yang selama ini belum mempunyai perpustakaan </w:t>
       </w:r>
       <w:r>
         <w:rPr>
@@ -1416,7 +1500,21 @@
           <w:sz w:val="20"/>
           <w:szCs w:val="20"/>
         </w:rPr>
-        <w:t>. Sampai sekarang, manajemen data perpustakaan, mulai dari pengembalian, peminjaman, informasi anggota pe</w:t>
+        <w:t xml:space="preserve">. </w:t>
+      </w:r>
+      <w:r>
+        <w:rPr>
+          <w:sz w:val="20"/>
+          <w:szCs w:val="20"/>
+        </w:rPr>
+        <w:t>Hingga saat ini</w:t>
+      </w:r>
+      <w:r>
+        <w:rPr>
+          <w:sz w:val="20"/>
+          <w:szCs w:val="20"/>
+        </w:rPr>
+        <w:t>, manajemen data perpustakaan, mulai dari pengembalian, peminjaman, informasi anggota pe</w:t>
       </w:r>
       <w:r>
         <w:rPr>
@@ -1430,7 +1528,21 @@
           <w:sz w:val="20"/>
           <w:szCs w:val="20"/>
         </w:rPr>
-        <w:t>masih memakai sistem</w:t>
+        <w:t xml:space="preserve">masih </w:t>
+      </w:r>
+      <w:r>
+        <w:rPr>
+          <w:sz w:val="20"/>
+          <w:szCs w:val="20"/>
+        </w:rPr>
+        <w:t>menggunakan</w:t>
+      </w:r>
+      <w:r>
+        <w:rPr>
+          <w:sz w:val="20"/>
+          <w:szCs w:val="20"/>
+        </w:rPr>
+        <w:t xml:space="preserve"> sistem</w:t>
       </w:r>
       <w:r>
         <w:rPr>
@@ -1444,7 +1556,35 @@
           <w:sz w:val="20"/>
           <w:szCs w:val="20"/>
         </w:rPr>
-        <w:t>manual yaitu menulis laporan peminjaman dan juga pengembalian buku di buku fisik yang menyebabkan administrasi perpustakaan menjadi kesulitan dalam hal</w:t>
+        <w:t xml:space="preserve">manual yaitu </w:t>
+      </w:r>
+      <w:r>
+        <w:rPr>
+          <w:sz w:val="20"/>
+          <w:szCs w:val="20"/>
+        </w:rPr>
+        <w:t xml:space="preserve">mencatat </w:t>
+      </w:r>
+      <w:r>
+        <w:rPr>
+          <w:sz w:val="20"/>
+          <w:szCs w:val="20"/>
+        </w:rPr>
+        <w:t xml:space="preserve">di buku fisik </w:t>
+      </w:r>
+      <w:r>
+        <w:rPr>
+          <w:sz w:val="20"/>
+          <w:szCs w:val="20"/>
+        </w:rPr>
+        <w:t xml:space="preserve">sehingga </w:t>
+      </w:r>
+      <w:r>
+        <w:rPr>
+          <w:sz w:val="20"/>
+          <w:szCs w:val="20"/>
+        </w:rPr>
+        <w:t>menyebabkan administrasi perpustakaan menjadi kesulitan dalam hal</w:t>
       </w:r>
       <w:r>
         <w:rPr>
@@ -1646,7 +1786,7 @@
           <w:sz w:val="20"/>
           <w:szCs w:val="20"/>
         </w:rPr>
-        <w:t xml:space="preserve"> yang dibuat dapat mendukung dan memudahkan dalam manajemen informasi perpustakaan oleh pustakawan dan SMA Negeri 1 Kuta Selatan, serta memudahkan pustakawan untuk mencari dan membaca </w:t>
+        <w:t xml:space="preserve"> yang dibuat dapat mendukung dan memudahkan dalam manajemen informasi perpustakaan oleh pustakawan, serta memudahkan pustakawan untuk mencari dan membaca </w:t>
       </w:r>
       <w:r>
         <w:rPr>
@@ -1739,7 +1879,7 @@
           <w:sz w:val="20"/>
           <w:szCs w:val="20"/>
         </w:rPr>
-        <w:t>) adalah salah satu metode perancangan sistem informasi perangkat lunak yang diaplikasikan untuk programmer yang menghasilkan perangkat lunak berkualitas tinggi dan sering kali digunakan untuk menghadapi kebutuhan pengguna yang dinamis, sangat cepat, atau bahkan tidak jelas</w:t>
+        <w:t>) adalah salah satu metode perancangan sistem informasi perangkat lunak yang diaplikasikan untuk programmer yang menghasilkan perangkat lunak berkualitas tinggi dan sering digunakan untuk menghadapi kebutuhan pengguna yang dinamis, sangat cepat, atau bahkan tidak jelas</w:t>
       </w:r>
       <w:r>
         <w:rPr>
@@ -2007,15 +2147,7 @@
           <w:sz w:val="20"/>
           <w:szCs w:val="20"/>
         </w:rPr>
-        <w:t xml:space="preserve"> yang dapat meningkatkan </w:t>
-      </w:r>
-      <w:r>
-        <w:rPr>
-          <w:sz w:val="20"/>
-          <w:szCs w:val="20"/>
-        </w:rPr>
-        <w:lastRenderedPageBreak/>
-        <w:t xml:space="preserve">aksesibilitas, efisiensi, dan kualitas layanan dalam hal peminjaman buku, pencarian informasi, serta berinteraksi dengan sumber belajar </w:t>
+        <w:t xml:space="preserve"> yang dapat meningkatkan aksesibilitas, efisiensi, dan kualitas layanan dalam hal peminjaman buku, pencarian informasi, serta berinteraksi dengan sumber belajar </w:t>
       </w:r>
       <w:r>
         <w:rPr>
@@ -2048,6 +2180,7 @@
           <w:sz w:val="20"/>
           <w:szCs w:val="20"/>
         </w:rPr>
+        <w:lastRenderedPageBreak/>
         <w:t xml:space="preserve">Pada perancangan </w:t>
       </w:r>
       <w:r>
@@ -2177,7 +2310,7 @@
           <w:sz w:val="20"/>
           <w:szCs w:val="20"/>
         </w:rPr>
-        <w:t>Pertama</w:t>
+        <w:t>Kedua</w:t>
       </w:r>
       <w:r>
         <w:rPr>
@@ -2254,7 +2387,7 @@
           <w:sz w:val="20"/>
           <w:szCs w:val="20"/>
         </w:rPr>
-        <w:t>Kedua</w:t>
+        <w:t>Ketiga</w:t>
       </w:r>
       <w:r>
         <w:rPr>
@@ -2417,7 +2550,14 @@
           <w:sz w:val="20"/>
           <w:szCs w:val="20"/>
         </w:rPr>
-        <w:t>Ketiga ada</w:t>
+        <w:t>Keempat</w:t>
+      </w:r>
+      <w:r>
+        <w:rPr>
+          <w:sz w:val="20"/>
+          <w:szCs w:val="20"/>
+        </w:rPr>
+        <w:t xml:space="preserve"> ada</w:t>
       </w:r>
       <w:r>
         <w:rPr>
@@ -4014,14 +4154,7 @@
           <w:sz w:val="20"/>
           <w:szCs w:val="20"/>
         </w:rPr>
-        <w:t xml:space="preserve"> seperti: s</w:t>
-      </w:r>
-      <w:r>
-        <w:rPr>
-          <w:sz w:val="20"/>
-          <w:szCs w:val="20"/>
-        </w:rPr>
-        <w:t xml:space="preserve">istem menyediakan </w:t>
+        <w:t xml:space="preserve"> seperti: sistem menyediakan </w:t>
       </w:r>
       <w:r>
         <w:rPr>
@@ -4067,21 +4200,7 @@
           <w:sz w:val="20"/>
           <w:szCs w:val="20"/>
         </w:rPr>
-        <w:t>s</w:t>
-      </w:r>
-      <w:r>
-        <w:rPr>
-          <w:sz w:val="20"/>
-          <w:szCs w:val="20"/>
-        </w:rPr>
-        <w:t>istem mampu menyajikan laporan peminjaman secara otomati</w:t>
-      </w:r>
-      <w:r>
-        <w:rPr>
-          <w:sz w:val="20"/>
-          <w:szCs w:val="20"/>
-        </w:rPr>
-        <w:t>, dan</w:t>
+        <w:t>sistem mampu menyajikan laporan peminjaman secara otomati, dan</w:t>
       </w:r>
       <w:r>
         <w:rPr>
@@ -4095,14 +4214,7 @@
           <w:sz w:val="20"/>
           <w:szCs w:val="20"/>
         </w:rPr>
-        <w:t>s</w:t>
-      </w:r>
-      <w:r>
-        <w:rPr>
-          <w:sz w:val="20"/>
-          <w:szCs w:val="20"/>
-        </w:rPr>
-        <w:t>istem mampu menampilkan dan menyediakan data - data seperti data koleksi buku, data anggota, data staf, data peminjaman, data pengembalian, dan juga data absensi.</w:t>
+        <w:t>sistem mampu menampilkan dan menyediakan data - data seperti data koleksi buku, data anggota, data staf, data peminjaman, data pengembalian, dan juga data absensi.</w:t>
       </w:r>
       <w:r>
         <w:rPr>
@@ -4130,14 +4242,7 @@
           <w:sz w:val="20"/>
           <w:szCs w:val="20"/>
         </w:rPr>
-        <w:t xml:space="preserve"> seperti: t</w:t>
-      </w:r>
-      <w:r>
-        <w:rPr>
-          <w:sz w:val="20"/>
-          <w:szCs w:val="20"/>
-        </w:rPr>
-        <w:t xml:space="preserve">ipe pengguna terbagi kedalam 4 level, yaitu level superadmin, admin, guru dan pengunjung. Seluruh pengguna diharuskan </w:t>
+        <w:t xml:space="preserve"> seperti: tipe pengguna terbagi kedalam 4 level, yaitu level superadmin, admin, guru dan pengunjung. Seluruh pengguna diharuskan </w:t>
       </w:r>
       <w:r>
         <w:rPr>
@@ -4152,21 +4257,7 @@
           <w:sz w:val="20"/>
           <w:szCs w:val="20"/>
         </w:rPr>
-        <w:t xml:space="preserve"> terlebih dahulu sebelum dapat menggunakan sistem</w:t>
-      </w:r>
-      <w:r>
-        <w:rPr>
-          <w:sz w:val="20"/>
-          <w:szCs w:val="20"/>
-        </w:rPr>
-        <w:t>, dan p</w:t>
-      </w:r>
-      <w:r>
-        <w:rPr>
-          <w:sz w:val="20"/>
-          <w:szCs w:val="20"/>
-        </w:rPr>
-        <w:t xml:space="preserve">engunjung yang sudah </w:t>
+        <w:t xml:space="preserve"> terlebih dahulu sebelum dapat menggunakan sistem, dan pengunjung yang sudah </w:t>
       </w:r>
       <w:r>
         <w:rPr>
@@ -8231,40 +8322,220 @@
         <w:spacing w:before="0"/>
         <w:ind w:left="2160"/>
         <w:rPr>
+          <w:sz w:val="20"/>
+          <w:szCs w:val="20"/>
+        </w:rPr>
+      </w:pPr>
+      <w:r>
+        <w:rPr>
+          <w:i/>
+          <w:sz w:val="20"/>
+          <w:szCs w:val="20"/>
+        </w:rPr>
+        <w:t>Flowchart</w:t>
+      </w:r>
+      <w:r>
+        <w:rPr>
+          <w:sz w:val="20"/>
+          <w:szCs w:val="20"/>
+        </w:rPr>
+        <w:t xml:space="preserve"> ini menjelaskan tentang aktivitas superadmin, admin, dan guru menambahkan data koleksi buku di dalam sistem yang bisa dilihat oleh </w:t>
+      </w:r>
+      <w:r>
+        <w:rPr>
+          <w:i/>
+          <w:sz w:val="20"/>
+          <w:szCs w:val="20"/>
+        </w:rPr>
+        <w:t>User</w:t>
+      </w:r>
+      <w:r>
+        <w:rPr>
+          <w:sz w:val="20"/>
+          <w:szCs w:val="20"/>
+        </w:rPr>
+        <w:t xml:space="preserve"> pengunjung.</w:t>
+      </w:r>
+    </w:p>
+    <w:p>
+      <w:pPr>
+        <w:spacing w:before="0"/>
+        <w:ind w:left="2160"/>
+        <w:rPr>
           <w:sz w:val="18"/>
           <w:szCs w:val="18"/>
         </w:rPr>
       </w:pPr>
-      <w:r>
-        <w:rPr>
-          <w:i/>
-          <w:sz w:val="20"/>
-          <w:szCs w:val="20"/>
-        </w:rPr>
-        <w:t>Flowchart</w:t>
-      </w:r>
-      <w:r>
-        <w:rPr>
-          <w:sz w:val="20"/>
-          <w:szCs w:val="20"/>
-        </w:rPr>
-        <w:t xml:space="preserve"> ini menjelaskan tentang aktivitas superadmin, admin, dan guru menambahkan data koleksi buku di dalam sistem yang bisa dilihat oleh </w:t>
-      </w:r>
-      <w:r>
-        <w:rPr>
-          <w:i/>
-          <w:sz w:val="20"/>
-          <w:szCs w:val="20"/>
-        </w:rPr>
-        <w:t>User</w:t>
-      </w:r>
-      <w:r>
-        <w:rPr>
-          <w:sz w:val="20"/>
-          <w:szCs w:val="20"/>
-        </w:rPr>
-        <w:t xml:space="preserve"> pengunjung.</w:t>
-      </w:r>
+    </w:p>
+    <w:p>
+      <w:pPr>
+        <w:spacing w:before="0"/>
+        <w:ind w:left="2160"/>
+        <w:rPr>
+          <w:sz w:val="18"/>
+          <w:szCs w:val="18"/>
+        </w:rPr>
+      </w:pPr>
+    </w:p>
+    <w:p>
+      <w:pPr>
+        <w:spacing w:before="0"/>
+        <w:ind w:left="2160"/>
+        <w:rPr>
+          <w:sz w:val="18"/>
+          <w:szCs w:val="18"/>
+        </w:rPr>
+      </w:pPr>
+    </w:p>
+    <w:p>
+      <w:pPr>
+        <w:spacing w:before="0"/>
+        <w:ind w:left="2160"/>
+        <w:rPr>
+          <w:sz w:val="18"/>
+          <w:szCs w:val="18"/>
+        </w:rPr>
+      </w:pPr>
+    </w:p>
+    <w:p>
+      <w:pPr>
+        <w:spacing w:before="0"/>
+        <w:ind w:left="2160"/>
+        <w:rPr>
+          <w:sz w:val="18"/>
+          <w:szCs w:val="18"/>
+        </w:rPr>
+      </w:pPr>
+    </w:p>
+    <w:p>
+      <w:pPr>
+        <w:spacing w:before="0"/>
+        <w:ind w:left="2160"/>
+        <w:rPr>
+          <w:sz w:val="18"/>
+          <w:szCs w:val="18"/>
+        </w:rPr>
+      </w:pPr>
+    </w:p>
+    <w:p>
+      <w:pPr>
+        <w:spacing w:before="0"/>
+        <w:ind w:left="2160"/>
+        <w:rPr>
+          <w:sz w:val="18"/>
+          <w:szCs w:val="18"/>
+        </w:rPr>
+      </w:pPr>
+    </w:p>
+    <w:p>
+      <w:pPr>
+        <w:spacing w:before="0"/>
+        <w:ind w:left="2160"/>
+        <w:rPr>
+          <w:sz w:val="18"/>
+          <w:szCs w:val="18"/>
+        </w:rPr>
+      </w:pPr>
+    </w:p>
+    <w:p>
+      <w:pPr>
+        <w:spacing w:before="0"/>
+        <w:ind w:left="2160"/>
+        <w:rPr>
+          <w:sz w:val="18"/>
+          <w:szCs w:val="18"/>
+        </w:rPr>
+      </w:pPr>
+    </w:p>
+    <w:p>
+      <w:pPr>
+        <w:spacing w:before="0"/>
+        <w:ind w:left="2160"/>
+        <w:rPr>
+          <w:sz w:val="18"/>
+          <w:szCs w:val="18"/>
+        </w:rPr>
+      </w:pPr>
+    </w:p>
+    <w:p>
+      <w:pPr>
+        <w:spacing w:before="0"/>
+        <w:ind w:left="2160"/>
+        <w:rPr>
+          <w:sz w:val="18"/>
+          <w:szCs w:val="18"/>
+        </w:rPr>
+      </w:pPr>
+    </w:p>
+    <w:p>
+      <w:pPr>
+        <w:spacing w:before="0"/>
+        <w:ind w:left="2160"/>
+        <w:rPr>
+          <w:sz w:val="18"/>
+          <w:szCs w:val="18"/>
+        </w:rPr>
+      </w:pPr>
+    </w:p>
+    <w:p>
+      <w:pPr>
+        <w:spacing w:before="0"/>
+        <w:ind w:left="2160"/>
+        <w:rPr>
+          <w:sz w:val="18"/>
+          <w:szCs w:val="18"/>
+        </w:rPr>
+      </w:pPr>
+    </w:p>
+    <w:p>
+      <w:pPr>
+        <w:spacing w:before="0"/>
+        <w:ind w:left="2160"/>
+        <w:rPr>
+          <w:sz w:val="18"/>
+          <w:szCs w:val="18"/>
+        </w:rPr>
+      </w:pPr>
+    </w:p>
+    <w:p>
+      <w:pPr>
+        <w:spacing w:before="0"/>
+        <w:ind w:left="2160"/>
+        <w:rPr>
+          <w:sz w:val="18"/>
+          <w:szCs w:val="18"/>
+        </w:rPr>
+      </w:pPr>
+    </w:p>
+    <w:p>
+      <w:pPr>
+        <w:spacing w:before="0"/>
+        <w:ind w:left="2160"/>
+        <w:rPr>
+          <w:sz w:val="18"/>
+          <w:szCs w:val="18"/>
+        </w:rPr>
+      </w:pPr>
+    </w:p>
+    <w:p>
+      <w:pPr>
+        <w:spacing w:before="0"/>
+        <w:ind w:left="2160"/>
+        <w:rPr>
+          <w:sz w:val="18"/>
+          <w:szCs w:val="18"/>
+        </w:rPr>
+      </w:pPr>
+    </w:p>
+    <w:p>
+      <w:pPr>
+        <w:spacing w:before="0"/>
+        <w:ind w:left="2160"/>
+        <w:rPr>
+          <w:sz w:val="18"/>
+          <w:szCs w:val="18"/>
+        </w:rPr>
+      </w:pPr>
     </w:p>
     <w:p>
       <w:pPr>
@@ -8284,6 +8555,7 @@
           <w:sz w:val="20"/>
           <w:szCs w:val="20"/>
         </w:rPr>
+        <w:lastRenderedPageBreak/>
         <w:t>Flowchart</w:t>
       </w:r>
       <w:r>
@@ -8311,7 +8583,6 @@
           <w:szCs w:val="20"/>
           <w:lang w:val="en-ID" w:eastAsia="en-ID"/>
         </w:rPr>
-        <w:lastRenderedPageBreak/>
         <w:drawing>
           <wp:inline distT="114300" distB="114300" distL="114300" distR="114300" wp14:anchorId="3EC7C83B" wp14:editId="22DE6376">
             <wp:extent cx="2293860" cy="4445965"/>
@@ -32005,28 +32276,28 @@
 </file>
 
 <file path=customXml/item1.xml><?xml version="1.0" encoding="utf-8"?>
-<b:Sources xmlns:b="http://schemas.openxmlformats.org/officeDocument/2006/bibliography" xmlns="http://schemas.openxmlformats.org/officeDocument/2006/bibliography" SelectedStyle="\IEEE2006OfficeOnline.xsl" StyleName="IEEE" Version="2006"/>
-</file>
-
-<file path=customXml/item2.xml><?xml version="1.0" encoding="utf-8"?>
 <go:gDocsCustomXmlDataStorage xmlns:go="http://customooxmlschemas.google.com/" xmlns:r="http://schemas.openxmlformats.org/officeDocument/2006/relationships" uri="GoogleDocsCustomDataVersion2">
   <go:docsCustomData xmlns:go="http://customooxmlschemas.google.com/" roundtripDataSignature="AMtx7mjipLc7t+evshZVZcEqfImihtAaLw==">CgMxLjAyCGguZ2pkZ3hzMgloLjN6bnlzaDcyCWguMWZvYjl0ZTgAciExV2dYWWdFQUtnR0d2SkE5ZHB0N0E0Tm91Y3dfTUFDZ00=</go:docsCustomData>
 </go:gDocsCustomXmlDataStorage>
 </file>
 
-<file path=customXml/itemProps1.xml><?xml version="1.0" encoding="utf-8"?>
-<ds:datastoreItem xmlns:ds="http://schemas.openxmlformats.org/officeDocument/2006/customXml" ds:itemID="{D5316FAC-97B5-48FC-AEDD-1BAFD0FF8E41}">
-  <ds:schemaRefs>
-    <ds:schemaRef ds:uri="http://schemas.openxmlformats.org/officeDocument/2006/bibliography"/>
-  </ds:schemaRefs>
-</ds:datastoreItem>
+<file path=customXml/item2.xml><?xml version="1.0" encoding="utf-8"?>
+<b:Sources xmlns:b="http://schemas.openxmlformats.org/officeDocument/2006/bibliography" xmlns="http://schemas.openxmlformats.org/officeDocument/2006/bibliography" SelectedStyle="\IEEE2006OfficeOnline.xsl" StyleName="IEEE" Version="2006"/>
 </file>
 
-<file path=customXml/itemProps2.xml><?xml version="1.0" encoding="utf-8"?>
+<file path=customXml/itemProps1.xml><?xml version="1.0" encoding="utf-8"?>
 <ds:datastoreItem xmlns:ds="http://schemas.openxmlformats.org/officeDocument/2006/customXml" ds:itemID="{11111111-1234-1234-1234-123412341234}">
   <ds:schemaRefs>
     <ds:schemaRef ds:uri="http://customooxmlschemas.google.com/"/>
     <ds:schemaRef ds:uri="http://schemas.openxmlformats.org/officeDocument/2006/relationships"/>
   </ds:schemaRefs>
 </ds:datastoreItem>
+</file>
+
+<file path=customXml/itemProps2.xml><?xml version="1.0" encoding="utf-8"?>
+<ds:datastoreItem xmlns:ds="http://schemas.openxmlformats.org/officeDocument/2006/customXml" ds:itemID="{D5316FAC-97B5-48FC-AEDD-1BAFD0FF8E41}">
+  <ds:schemaRefs>
+    <ds:schemaRef ds:uri="http://schemas.openxmlformats.org/officeDocument/2006/bibliography"/>
+  </ds:schemaRefs>
+</ds:datastoreItem>
 </file>
</xml_diff>

<commit_message>
Update Revisi Miss Tuning v3
</commit_message>
<xml_diff>
--- a/FINAL/Pengembangan E-Library “PUSAKA” SMA Negeri 1 Kuta Selatan.docx
+++ b/FINAL/Pengembangan E-Library “PUSAKA” SMA Negeri 1 Kuta Selatan.docx
@@ -2255,45 +2255,7 @@
           <w:sz w:val="20"/>
           <w:szCs w:val="20"/>
         </w:rPr>
-        <w:t xml:space="preserve"> tersebut</w:t>
-      </w:r>
-      <w:r>
-        <w:rPr>
-          <w:sz w:val="20"/>
-          <w:szCs w:val="20"/>
-        </w:rPr>
-        <w:t xml:space="preserve"> </w:t>
-      </w:r>
-      <w:r>
-        <w:rPr>
-          <w:color w:val="4F81BD" w:themeColor="accent1"/>
-          <w:sz w:val="20"/>
-          <w:szCs w:val="20"/>
-        </w:rPr>
-        <w:t>(Andriansyah</w:t>
-      </w:r>
-      <w:r>
-        <w:rPr>
-          <w:color w:val="4F81BD" w:themeColor="accent1"/>
-          <w:sz w:val="20"/>
-          <w:szCs w:val="20"/>
-        </w:rPr>
-        <w:t xml:space="preserve"> et al</w:t>
-      </w:r>
-      <w:r>
-        <w:rPr>
-          <w:color w:val="4F81BD" w:themeColor="accent1"/>
-          <w:sz w:val="20"/>
-          <w:szCs w:val="20"/>
-        </w:rPr>
-        <w:t>, 2020)</w:t>
-      </w:r>
-      <w:r>
-        <w:rPr>
-          <w:sz w:val="20"/>
-          <w:szCs w:val="20"/>
-        </w:rPr>
-        <w:t>.</w:t>
+        <w:t xml:space="preserve"> tersebut.</w:t>
       </w:r>
     </w:p>
     <w:p>
@@ -2814,7 +2776,21 @@
           <w:sz w:val="20"/>
           <w:szCs w:val="20"/>
         </w:rPr>
-        <w:t xml:space="preserve"> yang terdiri dari 1 orang kepala perpustakaan, 1 orang staf perpustakaan, 3 orang guru, 15 orang siswa</w:t>
+        <w:t xml:space="preserve"> yang terdiri dari 1 orang kepala perpustakaan, 1 orang staf perpustakaan, 3 orang guru, </w:t>
+      </w:r>
+      <w:r>
+        <w:rPr>
+          <w:sz w:val="20"/>
+          <w:szCs w:val="20"/>
+        </w:rPr>
+        <w:t xml:space="preserve">dan </w:t>
+      </w:r>
+      <w:r>
+        <w:rPr>
+          <w:sz w:val="20"/>
+          <w:szCs w:val="20"/>
+        </w:rPr>
+        <w:t>15 orang siswa</w:t>
       </w:r>
       <w:r>
         <w:rPr>
@@ -2900,14 +2876,42 @@
           <w:sz w:val="20"/>
           <w:szCs w:val="20"/>
         </w:rPr>
-        <w:t>apakah semua fitur didalam sistem berjalan dengan baik</w:t>
-      </w:r>
-      <w:r>
-        <w:rPr>
-          <w:sz w:val="20"/>
-          <w:szCs w:val="20"/>
-        </w:rPr>
-        <w:t xml:space="preserve">. Pernyataan ketujuh membahas mengenai apakah informasi yang diberikan oleh sistem sudah membantu dalam peminjaman dan pengembalian secara online. Pernyataan kedelapan membahas mengenai apakah sistem membantu dalam proses peminjaman buku di perpustakaan. Pernyataan kesembilan membahas mengenai </w:t>
+        <w:t>apakah semua fitur di</w:t>
+      </w:r>
+      <w:r>
+        <w:rPr>
+          <w:sz w:val="20"/>
+          <w:szCs w:val="20"/>
+        </w:rPr>
+        <w:t xml:space="preserve"> </w:t>
+      </w:r>
+      <w:r>
+        <w:rPr>
+          <w:sz w:val="20"/>
+          <w:szCs w:val="20"/>
+        </w:rPr>
+        <w:t>dalam sistem berjalan dengan baik</w:t>
+      </w:r>
+      <w:r>
+        <w:rPr>
+          <w:sz w:val="20"/>
+          <w:szCs w:val="20"/>
+        </w:rPr>
+        <w:t xml:space="preserve">. Pernyataan ketujuh membahas mengenai apakah informasi yang diberikan oleh sistem sudah membantu dalam peminjaman dan pengembalian secara online. Pernyataan kedelapan membahas mengenai apakah sistem membantu dalam proses peminjaman buku di perpustakaan. Pernyataan </w:t>
+      </w:r>
+      <w:r>
+        <w:rPr>
+          <w:sz w:val="20"/>
+          <w:szCs w:val="20"/>
+        </w:rPr>
+        <w:t>terakhir</w:t>
+      </w:r>
+      <w:r>
+        <w:rPr>
+          <w:sz w:val="20"/>
+          <w:szCs w:val="20"/>
+        </w:rPr>
+        <w:t xml:space="preserve"> membahas mengenai </w:t>
       </w:r>
       <w:r>
         <w:rPr>
@@ -3232,7 +3236,7 @@
           <w:sz w:val="20"/>
           <w:szCs w:val="20"/>
         </w:rPr>
-        <w:t>(Septiani &amp; Habibie, 2022)</w:t>
+        <w:t>(Septiani &amp; Yanti, 2021)</w:t>
       </w:r>
       <w:r>
         <w:rPr>
@@ -3348,7 +3352,23 @@
           <w:sz w:val="20"/>
           <w:szCs w:val="20"/>
         </w:rPr>
-        <w:t>(Septiani &amp; Habibie, 2022)</w:t>
+        <w:t>(Andriansyah</w:t>
+      </w:r>
+      <w:r>
+        <w:rPr>
+          <w:color w:val="4F81BD" w:themeColor="accent1"/>
+          <w:sz w:val="20"/>
+          <w:szCs w:val="20"/>
+        </w:rPr>
+        <w:t xml:space="preserve"> et al</w:t>
+      </w:r>
+      <w:r>
+        <w:rPr>
+          <w:color w:val="4F81BD" w:themeColor="accent1"/>
+          <w:sz w:val="20"/>
+          <w:szCs w:val="20"/>
+        </w:rPr>
+        <w:t>, 2020)</w:t>
       </w:r>
       <w:r>
         <w:rPr>
@@ -3384,7 +3404,27 @@
           <w:szCs w:val="20"/>
         </w:rPr>
         <w:tab/>
-        <w:t xml:space="preserve">Tahapan dalam metode pengembangan sistem XP </w:t>
+      </w:r>
+      <w:r>
+        <w:rPr>
+          <w:sz w:val="20"/>
+          <w:szCs w:val="20"/>
+        </w:rPr>
+        <w:t>Menurut Adriansyah dkk. (2020)</w:t>
+      </w:r>
+      <w:r>
+        <w:rPr>
+          <w:sz w:val="20"/>
+          <w:szCs w:val="20"/>
+        </w:rPr>
+        <w:t>, t</w:t>
+      </w:r>
+      <w:r>
+        <w:rPr>
+          <w:sz w:val="20"/>
+          <w:szCs w:val="20"/>
+        </w:rPr>
+        <w:t xml:space="preserve">ahapan dalam metode pengembangan sistem XP </w:t>
       </w:r>
       <w:r>
         <w:rPr>
@@ -3413,7 +3453,14 @@
           <w:sz w:val="20"/>
           <w:szCs w:val="20"/>
         </w:rPr>
-        <w:t>Perencanaan</w:t>
+        <w:t>p</w:t>
+      </w:r>
+      <w:r>
+        <w:rPr>
+          <w:sz w:val="20"/>
+          <w:szCs w:val="20"/>
+        </w:rPr>
+        <w:t>erencanaan</w:t>
       </w:r>
       <w:r>
         <w:rPr>
@@ -3421,7 +3468,23 @@
           <w:sz w:val="20"/>
           <w:szCs w:val="20"/>
         </w:rPr>
-        <w:t xml:space="preserve"> (Planning)</w:t>
+        <w:t xml:space="preserve"> (</w:t>
+      </w:r>
+      <w:r>
+        <w:rPr>
+          <w:i/>
+          <w:sz w:val="20"/>
+          <w:szCs w:val="20"/>
+        </w:rPr>
+        <w:t>p</w:t>
+      </w:r>
+      <w:r>
+        <w:rPr>
+          <w:i/>
+          <w:sz w:val="20"/>
+          <w:szCs w:val="20"/>
+        </w:rPr>
+        <w:t>lanning)</w:t>
       </w:r>
       <w:r>
         <w:rPr>
@@ -3480,7 +3543,14 @@
           <w:sz w:val="20"/>
           <w:szCs w:val="20"/>
         </w:rPr>
-        <w:t>Perancangan</w:t>
+        <w:t>p</w:t>
+      </w:r>
+      <w:r>
+        <w:rPr>
+          <w:sz w:val="20"/>
+          <w:szCs w:val="20"/>
+        </w:rPr>
+        <w:t>erancangan</w:t>
       </w:r>
       <w:r>
         <w:rPr>
@@ -3488,7 +3558,23 @@
           <w:sz w:val="20"/>
           <w:szCs w:val="20"/>
         </w:rPr>
-        <w:t xml:space="preserve"> (De</w:t>
+        <w:t xml:space="preserve"> (</w:t>
+      </w:r>
+      <w:r>
+        <w:rPr>
+          <w:i/>
+          <w:sz w:val="20"/>
+          <w:szCs w:val="20"/>
+        </w:rPr>
+        <w:t>d</w:t>
+      </w:r>
+      <w:r>
+        <w:rPr>
+          <w:i/>
+          <w:sz w:val="20"/>
+          <w:szCs w:val="20"/>
+        </w:rPr>
+        <w:t>e</w:t>
       </w:r>
       <w:r>
         <w:rPr>
@@ -3586,7 +3672,14 @@
           <w:sz w:val="20"/>
           <w:szCs w:val="20"/>
         </w:rPr>
-        <w:t>Pengkodean</w:t>
+        <w:t>p</w:t>
+      </w:r>
+      <w:r>
+        <w:rPr>
+          <w:sz w:val="20"/>
+          <w:szCs w:val="20"/>
+        </w:rPr>
+        <w:t>engkodean</w:t>
       </w:r>
       <w:r>
         <w:rPr>
@@ -3594,7 +3687,23 @@
           <w:sz w:val="20"/>
           <w:szCs w:val="20"/>
         </w:rPr>
-        <w:t xml:space="preserve"> (Coding) </w:t>
+        <w:t xml:space="preserve"> (</w:t>
+      </w:r>
+      <w:r>
+        <w:rPr>
+          <w:i/>
+          <w:sz w:val="20"/>
+          <w:szCs w:val="20"/>
+        </w:rPr>
+        <w:t>c</w:t>
+      </w:r>
+      <w:r>
+        <w:rPr>
+          <w:i/>
+          <w:sz w:val="20"/>
+          <w:szCs w:val="20"/>
+        </w:rPr>
+        <w:t xml:space="preserve">oding) </w:t>
       </w:r>
       <w:r>
         <w:rPr>
@@ -3630,7 +3739,7 @@
           <w:sz w:val="20"/>
           <w:szCs w:val="20"/>
         </w:rPr>
-        <w:t>U</w:t>
+        <w:t>u</w:t>
       </w:r>
       <w:r>
         <w:rPr>
@@ -3646,7 +3755,7 @@
           <w:sz w:val="20"/>
           <w:szCs w:val="20"/>
         </w:rPr>
-        <w:t>I</w:t>
+        <w:t>i</w:t>
       </w:r>
       <w:r>
         <w:rPr>
@@ -3720,7 +3829,14 @@
           <w:sz w:val="20"/>
           <w:szCs w:val="20"/>
         </w:rPr>
-        <w:t xml:space="preserve">Pengujian </w:t>
+        <w:t>p</w:t>
+      </w:r>
+      <w:r>
+        <w:rPr>
+          <w:sz w:val="20"/>
+          <w:szCs w:val="20"/>
+        </w:rPr>
+        <w:t xml:space="preserve">engujian </w:t>
       </w:r>
       <w:r>
         <w:rPr>
@@ -3728,7 +3844,23 @@
           <w:sz w:val="20"/>
           <w:szCs w:val="20"/>
         </w:rPr>
-        <w:t>(Testing)</w:t>
+        <w:t>(</w:t>
+      </w:r>
+      <w:r>
+        <w:rPr>
+          <w:i/>
+          <w:sz w:val="20"/>
+          <w:szCs w:val="20"/>
+        </w:rPr>
+        <w:t>t</w:t>
+      </w:r>
+      <w:r>
+        <w:rPr>
+          <w:i/>
+          <w:sz w:val="20"/>
+          <w:szCs w:val="20"/>
+        </w:rPr>
+        <w:t>esting)</w:t>
       </w:r>
       <w:r>
         <w:rPr>
@@ -3771,29 +3903,7 @@
           <w:sz w:val="20"/>
           <w:szCs w:val="20"/>
         </w:rPr>
-        <w:t xml:space="preserve"> masing</w:t>
-      </w:r>
-      <w:r>
-        <w:rPr>
-          <w:sz w:val="20"/>
-          <w:szCs w:val="20"/>
-        </w:rPr>
-        <w:t xml:space="preserve"> </w:t>
-      </w:r>
-      <w:r>
-        <w:rPr>
-          <w:color w:val="4F81BD" w:themeColor="accent1"/>
-          <w:sz w:val="20"/>
-          <w:szCs w:val="20"/>
-        </w:rPr>
-        <w:t>(Septiani &amp; Yanti, 2021)</w:t>
-      </w:r>
-      <w:r>
-        <w:rPr>
-          <w:sz w:val="20"/>
-          <w:szCs w:val="20"/>
-        </w:rPr>
-        <w:t>.</w:t>
+        <w:t xml:space="preserve"> masing.</w:t>
       </w:r>
     </w:p>
     <w:p>
@@ -3965,7 +4075,7 @@
     <w:p>
       <w:pPr>
         <w:spacing w:before="0"/>
-        <w:ind w:left="720"/>
+        <w:ind w:left="720" w:firstLine="720"/>
         <w:rPr>
           <w:sz w:val="20"/>
           <w:szCs w:val="20"/>
@@ -4087,7 +4197,7 @@
     <w:p>
       <w:pPr>
         <w:spacing w:before="0"/>
-        <w:ind w:left="720"/>
+        <w:ind w:left="720" w:firstLine="720"/>
         <w:rPr>
           <w:sz w:val="20"/>
           <w:szCs w:val="20"/>
@@ -4200,7 +4310,21 @@
           <w:sz w:val="20"/>
           <w:szCs w:val="20"/>
         </w:rPr>
-        <w:t>sistem mampu menyajikan laporan peminjaman secara otomati, dan</w:t>
+        <w:t>sistem mampu menyajikan laporan peminjaman secara otomati</w:t>
+      </w:r>
+      <w:r>
+        <w:rPr>
+          <w:sz w:val="20"/>
+          <w:szCs w:val="20"/>
+        </w:rPr>
+        <w:t>s</w:t>
+      </w:r>
+      <w:r>
+        <w:rPr>
+          <w:sz w:val="20"/>
+          <w:szCs w:val="20"/>
+        </w:rPr>
+        <w:t>, dan</w:t>
       </w:r>
       <w:r>
         <w:rPr>
@@ -4320,23 +4444,6 @@
     </w:p>
     <w:p>
       <w:pPr>
-        <w:spacing w:before="0"/>
-        <w:ind w:left="720"/>
-        <w:rPr>
-          <w:sz w:val="20"/>
-          <w:szCs w:val="20"/>
-        </w:rPr>
-      </w:pPr>
-      <w:r>
-        <w:rPr>
-          <w:sz w:val="20"/>
-          <w:szCs w:val="20"/>
-        </w:rPr>
-        <w:t>Pemodelan Sistem</w:t>
-      </w:r>
-    </w:p>
-    <w:p>
-      <w:pPr>
         <w:numPr>
           <w:ilvl w:val="0"/>
           <w:numId w:val="8"/>
@@ -4393,7 +4500,32 @@
           <w:sz w:val="20"/>
           <w:szCs w:val="20"/>
         </w:rPr>
-        <w:t xml:space="preserve"> diagram di bawah ini.</w:t>
+        <w:t xml:space="preserve"> </w:t>
+      </w:r>
+      <w:r>
+        <w:rPr>
+          <w:i/>
+          <w:iCs/>
+          <w:sz w:val="20"/>
+          <w:szCs w:val="20"/>
+        </w:rPr>
+        <w:t>D</w:t>
+      </w:r>
+      <w:r>
+        <w:rPr>
+          <w:i/>
+          <w:iCs/>
+          <w:sz w:val="20"/>
+          <w:szCs w:val="20"/>
+        </w:rPr>
+        <w:t>iagram</w:t>
+      </w:r>
+      <w:r>
+        <w:rPr>
+          <w:sz w:val="20"/>
+          <w:szCs w:val="20"/>
+        </w:rPr>
+        <w:t xml:space="preserve"> di bawah ini.</w:t>
       </w:r>
     </w:p>
     <w:p>
@@ -5293,7 +5425,6 @@
           <w:sz w:val="20"/>
           <w:szCs w:val="20"/>
         </w:rPr>
-        <w:lastRenderedPageBreak/>
         <w:t xml:space="preserve">Tabel </w:t>
       </w:r>
       <w:r>
@@ -5399,6 +5530,7 @@
                 <w:sz w:val="20"/>
                 <w:szCs w:val="20"/>
               </w:rPr>
+              <w:lastRenderedPageBreak/>
               <w:t xml:space="preserve">No </w:t>
             </w:r>
             <w:r>
@@ -6468,7 +6600,15 @@
                 <w:sz w:val="20"/>
                 <w:szCs w:val="20"/>
               </w:rPr>
-              <w:t>User</w:t>
+              <w:t>u</w:t>
+            </w:r>
+            <w:r>
+              <w:rPr>
+                <w:i/>
+                <w:sz w:val="20"/>
+                <w:szCs w:val="20"/>
+              </w:rPr>
+              <w:t>ser</w:t>
             </w:r>
             <w:r>
               <w:rPr>
@@ -7680,7 +7820,7 @@
     <w:p>
       <w:pPr>
         <w:spacing w:before="0"/>
-        <w:ind w:left="1440"/>
+        <w:ind w:left="1440" w:firstLine="720"/>
         <w:rPr>
           <w:sz w:val="20"/>
           <w:szCs w:val="20"/>
@@ -7715,7 +7855,15 @@
           <w:sz w:val="20"/>
           <w:szCs w:val="20"/>
         </w:rPr>
-        <w:t xml:space="preserve">User </w:t>
+        <w:t>u</w:t>
+      </w:r>
+      <w:r>
+        <w:rPr>
+          <w:i/>
+          <w:sz w:val="20"/>
+          <w:szCs w:val="20"/>
+        </w:rPr>
+        <w:t xml:space="preserve">ser </w:t>
       </w:r>
       <w:r>
         <w:rPr>
@@ -7730,7 +7878,15 @@
           <w:sz w:val="20"/>
           <w:szCs w:val="20"/>
         </w:rPr>
-        <w:t xml:space="preserve">User </w:t>
+        <w:t>u</w:t>
+      </w:r>
+      <w:r>
+        <w:rPr>
+          <w:i/>
+          <w:sz w:val="20"/>
+          <w:szCs w:val="20"/>
+        </w:rPr>
+        <w:t xml:space="preserve">ser </w:t>
       </w:r>
       <w:r>
         <w:rPr>
@@ -7745,7 +7901,15 @@
           <w:sz w:val="20"/>
           <w:szCs w:val="20"/>
         </w:rPr>
-        <w:t xml:space="preserve">User </w:t>
+        <w:t>u</w:t>
+      </w:r>
+      <w:r>
+        <w:rPr>
+          <w:i/>
+          <w:sz w:val="20"/>
+          <w:szCs w:val="20"/>
+        </w:rPr>
+        <w:t xml:space="preserve">ser </w:t>
       </w:r>
       <w:r>
         <w:rPr>
@@ -7760,7 +7924,15 @@
           <w:sz w:val="20"/>
           <w:szCs w:val="20"/>
         </w:rPr>
-        <w:t xml:space="preserve">User </w:t>
+        <w:t>u</w:t>
+      </w:r>
+      <w:r>
+        <w:rPr>
+          <w:i/>
+          <w:sz w:val="20"/>
+          <w:szCs w:val="20"/>
+        </w:rPr>
+        <w:t xml:space="preserve">ser </w:t>
       </w:r>
       <w:r>
         <w:rPr>
@@ -7790,7 +7962,15 @@
           <w:sz w:val="20"/>
           <w:szCs w:val="20"/>
         </w:rPr>
-        <w:t xml:space="preserve">User </w:t>
+        <w:t>u</w:t>
+      </w:r>
+      <w:r>
+        <w:rPr>
+          <w:i/>
+          <w:sz w:val="20"/>
+          <w:szCs w:val="20"/>
+        </w:rPr>
+        <w:t xml:space="preserve">ser </w:t>
       </w:r>
       <w:r>
         <w:rPr>
@@ -7950,7 +8130,7 @@
     <w:p>
       <w:pPr>
         <w:spacing w:before="0"/>
-        <w:ind w:left="1440"/>
+        <w:ind w:left="1440" w:firstLine="720"/>
         <w:rPr>
           <w:sz w:val="20"/>
           <w:szCs w:val="20"/>
@@ -8123,49 +8303,89 @@
     <w:p>
       <w:pPr>
         <w:spacing w:before="0"/>
+        <w:ind w:left="1440" w:firstLine="360"/>
+        <w:rPr>
+          <w:sz w:val="20"/>
+          <w:szCs w:val="20"/>
+        </w:rPr>
+      </w:pPr>
+      <w:r>
+        <w:rPr>
+          <w:sz w:val="20"/>
+          <w:szCs w:val="20"/>
+        </w:rPr>
+        <w:t xml:space="preserve">Untuk mengetahui alur proses penggunaan </w:t>
+      </w:r>
+      <w:r>
+        <w:rPr>
+          <w:i/>
+          <w:sz w:val="20"/>
+          <w:szCs w:val="20"/>
+        </w:rPr>
+        <w:t>e-library</w:t>
+      </w:r>
+      <w:r>
+        <w:rPr>
+          <w:sz w:val="20"/>
+          <w:szCs w:val="20"/>
+        </w:rPr>
+        <w:t xml:space="preserve"> yang dilakukan superadmin, admin, guru, dan juga pengunjung di SMA Negeri 1 Kuta Selatan dapat dilihat pada </w:t>
+      </w:r>
+      <w:r>
+        <w:rPr>
+          <w:i/>
+          <w:sz w:val="20"/>
+          <w:szCs w:val="20"/>
+        </w:rPr>
+        <w:t>flowchart</w:t>
+      </w:r>
+      <w:r>
+        <w:rPr>
+          <w:sz w:val="20"/>
+          <w:szCs w:val="20"/>
+        </w:rPr>
+        <w:t xml:space="preserve"> dibawah ini.</w:t>
+      </w:r>
+    </w:p>
+    <w:p>
+      <w:pPr>
+        <w:spacing w:before="0"/>
         <w:ind w:left="1440"/>
         <w:rPr>
           <w:sz w:val="20"/>
           <w:szCs w:val="20"/>
         </w:rPr>
       </w:pPr>
-      <w:r>
-        <w:rPr>
-          <w:sz w:val="20"/>
-          <w:szCs w:val="20"/>
-        </w:rPr>
-        <w:t xml:space="preserve">Untuk mengetahui alur proses penggunaan </w:t>
-      </w:r>
-      <w:r>
-        <w:rPr>
-          <w:i/>
-          <w:sz w:val="20"/>
-          <w:szCs w:val="20"/>
-        </w:rPr>
-        <w:t>e-library</w:t>
-      </w:r>
-      <w:r>
-        <w:rPr>
-          <w:sz w:val="20"/>
-          <w:szCs w:val="20"/>
-        </w:rPr>
-        <w:t xml:space="preserve"> yang dilakukan superadmin, admin, guru, dan juga pengunjung di SMA Negeri 1 Kuta Selatan dapat dilihat pada </w:t>
-      </w:r>
-      <w:r>
-        <w:rPr>
-          <w:i/>
-          <w:sz w:val="20"/>
-          <w:szCs w:val="20"/>
-        </w:rPr>
-        <w:t>flowchart</w:t>
-      </w:r>
-      <w:r>
-        <w:rPr>
-          <w:sz w:val="20"/>
-          <w:szCs w:val="20"/>
-        </w:rPr>
-        <w:t xml:space="preserve"> dibawah ini.</w:t>
-      </w:r>
+    </w:p>
+    <w:p>
+      <w:pPr>
+        <w:spacing w:before="0"/>
+        <w:ind w:left="1440"/>
+        <w:rPr>
+          <w:sz w:val="20"/>
+          <w:szCs w:val="20"/>
+        </w:rPr>
+      </w:pPr>
+    </w:p>
+    <w:p>
+      <w:pPr>
+        <w:spacing w:before="0"/>
+        <w:ind w:left="1440"/>
+        <w:rPr>
+          <w:sz w:val="20"/>
+          <w:szCs w:val="20"/>
+        </w:rPr>
+      </w:pPr>
+    </w:p>
+    <w:p>
+      <w:pPr>
+        <w:spacing w:before="0"/>
+        <w:ind w:left="1440"/>
+        <w:rPr>
+          <w:sz w:val="20"/>
+          <w:szCs w:val="20"/>
+        </w:rPr>
+      </w:pPr>
     </w:p>
     <w:p>
       <w:pPr>
@@ -8212,7 +8432,6 @@
           <w:szCs w:val="20"/>
           <w:lang w:val="en-ID" w:eastAsia="en-ID"/>
         </w:rPr>
-        <w:lastRenderedPageBreak/>
         <w:drawing>
           <wp:inline distT="114300" distB="114300" distL="114300" distR="114300" wp14:anchorId="5241B9EB" wp14:editId="3E863C65">
             <wp:extent cx="2531290" cy="4875768"/>
@@ -8320,7 +8539,7 @@
     <w:p>
       <w:pPr>
         <w:spacing w:before="0"/>
-        <w:ind w:left="2160"/>
+        <w:ind w:left="2160" w:firstLine="720"/>
         <w:rPr>
           <w:sz w:val="20"/>
           <w:szCs w:val="20"/>
@@ -8347,7 +8566,15 @@
           <w:sz w:val="20"/>
           <w:szCs w:val="20"/>
         </w:rPr>
-        <w:t>User</w:t>
+        <w:t>u</w:t>
+      </w:r>
+      <w:r>
+        <w:rPr>
+          <w:i/>
+          <w:sz w:val="20"/>
+          <w:szCs w:val="20"/>
+        </w:rPr>
+        <w:t>ser</w:t>
       </w:r>
       <w:r>
         <w:rPr>
@@ -8356,16 +8583,6 @@
         </w:rPr>
         <w:t xml:space="preserve"> pengunjung.</w:t>
       </w:r>
-    </w:p>
-    <w:p>
-      <w:pPr>
-        <w:spacing w:before="0"/>
-        <w:ind w:left="2160"/>
-        <w:rPr>
-          <w:sz w:val="18"/>
-          <w:szCs w:val="18"/>
-        </w:rPr>
-      </w:pPr>
     </w:p>
     <w:p>
       <w:pPr>
@@ -8555,7 +8772,6 @@
           <w:sz w:val="20"/>
           <w:szCs w:val="20"/>
         </w:rPr>
-        <w:lastRenderedPageBreak/>
         <w:t>Flowchart</w:t>
       </w:r>
       <w:r>
@@ -8691,7 +8907,7 @@
     <w:p>
       <w:pPr>
         <w:spacing w:before="0"/>
-        <w:ind w:left="2160"/>
+        <w:ind w:left="2160" w:firstLine="720"/>
         <w:rPr>
           <w:sz w:val="20"/>
           <w:szCs w:val="20"/>
@@ -8718,7 +8934,15 @@
           <w:sz w:val="20"/>
           <w:szCs w:val="20"/>
         </w:rPr>
-        <w:t>User</w:t>
+        <w:t>u</w:t>
+      </w:r>
+      <w:r>
+        <w:rPr>
+          <w:i/>
+          <w:sz w:val="20"/>
+          <w:szCs w:val="20"/>
+        </w:rPr>
+        <w:t>ser</w:t>
       </w:r>
       <w:r>
         <w:rPr>
@@ -8827,6 +9051,7 @@
           <w:sz w:val="20"/>
           <w:szCs w:val="20"/>
         </w:rPr>
+        <w:lastRenderedPageBreak/>
         <w:t>Gambar 7.</w:t>
       </w:r>
       <w:r>
@@ -8858,7 +9083,7 @@
     <w:p>
       <w:pPr>
         <w:spacing w:before="0"/>
-        <w:ind w:left="2160"/>
+        <w:ind w:left="2160" w:firstLine="720"/>
         <w:rPr>
           <w:sz w:val="18"/>
           <w:szCs w:val="18"/>
@@ -8870,7 +9095,6 @@
           <w:sz w:val="20"/>
           <w:szCs w:val="20"/>
         </w:rPr>
-        <w:lastRenderedPageBreak/>
         <w:t>Flowchart</w:t>
       </w:r>
       <w:r>
@@ -9024,7 +9248,7 @@
     <w:p>
       <w:pPr>
         <w:spacing w:before="0"/>
-        <w:ind w:left="2160"/>
+        <w:ind w:left="2160" w:firstLine="720"/>
         <w:rPr>
           <w:sz w:val="20"/>
           <w:szCs w:val="20"/>
@@ -9189,7 +9413,7 @@
     <w:p>
       <w:pPr>
         <w:spacing w:before="0"/>
-        <w:ind w:left="2160"/>
+        <w:ind w:left="2160" w:firstLine="720"/>
         <w:rPr>
           <w:sz w:val="20"/>
           <w:szCs w:val="20"/>
@@ -9216,7 +9440,15 @@
           <w:sz w:val="20"/>
           <w:szCs w:val="20"/>
         </w:rPr>
-        <w:t xml:space="preserve">User </w:t>
+        <w:t>u</w:t>
+      </w:r>
+      <w:r>
+        <w:rPr>
+          <w:i/>
+          <w:sz w:val="20"/>
+          <w:szCs w:val="20"/>
+        </w:rPr>
+        <w:t xml:space="preserve">ser </w:t>
       </w:r>
       <w:r>
         <w:rPr>
@@ -9290,15 +9522,6 @@
       <w:pPr>
         <w:spacing w:before="0"/>
         <w:ind w:left="2160"/>
-        <w:rPr>
-          <w:sz w:val="20"/>
-          <w:szCs w:val="20"/>
-        </w:rPr>
-      </w:pPr>
-    </w:p>
-    <w:p>
-      <w:pPr>
-        <w:spacing w:before="0"/>
         <w:rPr>
           <w:sz w:val="20"/>
           <w:szCs w:val="20"/>
@@ -9332,7 +9555,6 @@
           <w:sz w:val="20"/>
           <w:szCs w:val="20"/>
         </w:rPr>
-        <w:lastRenderedPageBreak/>
         <w:t>Flowchart</w:t>
       </w:r>
       <w:r>
@@ -9458,7 +9680,7 @@
     <w:p>
       <w:pPr>
         <w:spacing w:before="0"/>
-        <w:ind w:left="2160"/>
+        <w:ind w:left="2160" w:firstLine="720"/>
         <w:rPr>
           <w:sz w:val="20"/>
           <w:szCs w:val="20"/>
@@ -9485,7 +9707,15 @@
           <w:sz w:val="20"/>
           <w:szCs w:val="20"/>
         </w:rPr>
-        <w:t>User</w:t>
+        <w:t>u</w:t>
+      </w:r>
+      <w:r>
+        <w:rPr>
+          <w:i/>
+          <w:sz w:val="20"/>
+          <w:szCs w:val="20"/>
+        </w:rPr>
+        <w:t>ser</w:t>
       </w:r>
       <w:r>
         <w:rPr>
@@ -9561,7 +9791,7 @@
     <w:p>
       <w:pPr>
         <w:spacing w:before="0"/>
-        <w:ind w:left="1440"/>
+        <w:ind w:left="1440" w:firstLine="720"/>
         <w:rPr>
           <w:sz w:val="20"/>
           <w:szCs w:val="20"/>
@@ -9759,14 +9989,13 @@
           <w:sz w:val="20"/>
           <w:szCs w:val="20"/>
         </w:rPr>
-        <w:lastRenderedPageBreak/>
         <w:t>Halaman Utama Pengunjung</w:t>
       </w:r>
     </w:p>
     <w:p>
       <w:pPr>
         <w:spacing w:before="0"/>
-        <w:ind w:left="1440"/>
+        <w:ind w:left="1440" w:firstLine="720"/>
         <w:rPr>
           <w:sz w:val="20"/>
           <w:szCs w:val="20"/>
@@ -9926,7 +10155,7 @@
     <w:p>
       <w:pPr>
         <w:spacing w:before="0"/>
-        <w:ind w:left="1440"/>
+        <w:ind w:left="1440" w:firstLine="720"/>
         <w:rPr>
           <w:sz w:val="20"/>
           <w:szCs w:val="20"/>
@@ -10073,7 +10302,7 @@
     <w:p>
       <w:pPr>
         <w:spacing w:before="0"/>
-        <w:ind w:left="1440"/>
+        <w:ind w:left="1440" w:firstLine="720"/>
         <w:rPr>
           <w:sz w:val="20"/>
           <w:szCs w:val="20"/>
@@ -10206,18 +10435,18 @@
     <w:p>
       <w:pPr>
         <w:spacing w:before="0"/>
-        <w:ind w:left="1440"/>
-        <w:rPr>
-          <w:sz w:val="20"/>
-          <w:szCs w:val="20"/>
-        </w:rPr>
-      </w:pPr>
-      <w:r>
-        <w:rPr>
-          <w:sz w:val="20"/>
-          <w:szCs w:val="20"/>
-        </w:rPr>
-        <w:t>Pada halaman ini admin dapat melihat daftar lengkap koleksi buku yang ada, termasuk informasi terkait seperti judul, penulis, tahun terbit, dan deskripsi. Tampilan ini dilengkapi dengan opsi pencarian dan filter, yang memudahkan admin untuk menemukan koleksi buku berdasarkan kriteria tertentu, misalnya dengan menggunakan kata kunci atau kategori buku. Admin juga dapat menambahkan koleksi buku baru ke dalam koleksi dengan mengisi informasi yang relevan, seperti metadata buku dan deskripsi singkat. Admin juga dapat mengubah atau menghapus informasi koleksi buku yang sudah ada, seperti memperbarui informasi terkait atau menandai buku sebagai "tidak tersedia" jika sedang dalam perbaikan atau dipinjam oleh pengunjung.</w:t>
+        <w:ind w:left="1440" w:firstLine="720"/>
+        <w:rPr>
+          <w:sz w:val="20"/>
+          <w:szCs w:val="20"/>
+        </w:rPr>
+      </w:pPr>
+      <w:r>
+        <w:rPr>
+          <w:sz w:val="20"/>
+          <w:szCs w:val="20"/>
+        </w:rPr>
+        <w:t>Pada halaman ini admin dapat melihat daftar lengkap koleksi buku yang ada, termasuk informasi terkait seperti judul, penulis, tahun terbit, dan deskripsi. Tampilan ini dilengkapi dengan opsi pencarian dan filter yang memudahkan admin untuk menemukan koleksi buku berdasarkan kriteria tertentu, misalnya dengan menggunakan kata kunci atau kategori buku. Admin juga dapat menambahkan koleksi buku baru ke dalam koleksi dengan mengisi informasi yang relevan, seperti metadata buku dan deskripsi singkat. Admin juga dapat mengubah atau menghapus informasi koleksi buku yang sudah ada, seperti memperbarui informasi terkait atau menandai buku sebagai "tidak tersedia" jika sedang dalam perbaikan atau dipinjam oleh pengunjung.</w:t>
       </w:r>
     </w:p>
     <w:p>
@@ -10336,7 +10565,7 @@
     <w:p>
       <w:pPr>
         <w:spacing w:before="0"/>
-        <w:ind w:left="1440"/>
+        <w:ind w:left="1440" w:firstLine="720"/>
         <w:rPr>
           <w:sz w:val="20"/>
           <w:szCs w:val="20"/>
@@ -10484,7 +10713,7 @@
     <w:p>
       <w:pPr>
         <w:spacing w:before="0"/>
-        <w:ind w:left="720"/>
+        <w:ind w:left="720" w:firstLine="720"/>
         <w:rPr>
           <w:sz w:val="20"/>
           <w:szCs w:val="20"/>
@@ -20815,7 +21044,7 @@
     <w:p>
       <w:pPr>
         <w:spacing w:before="0"/>
-        <w:ind w:left="720"/>
+        <w:ind w:left="720" w:firstLine="720"/>
         <w:rPr>
           <w:sz w:val="20"/>
           <w:szCs w:val="20"/>
@@ -20849,7 +21078,15 @@
           <w:sz w:val="20"/>
           <w:szCs w:val="20"/>
         </w:rPr>
-        <w:t xml:space="preserve">User </w:t>
+        <w:t>u</w:t>
+      </w:r>
+      <w:r>
+        <w:rPr>
+          <w:i/>
+          <w:sz w:val="20"/>
+          <w:szCs w:val="20"/>
+        </w:rPr>
+        <w:t xml:space="preserve">ser </w:t>
       </w:r>
       <w:r>
         <w:rPr>
@@ -23619,7 +23856,7 @@
     <w:p>
       <w:pPr>
         <w:spacing w:before="0"/>
-        <w:ind w:left="720"/>
+        <w:ind w:left="720" w:firstLine="720"/>
         <w:rPr>
           <w:sz w:val="20"/>
           <w:szCs w:val="20"/>
@@ -23644,7 +23881,21 @@
           <w:sz w:val="20"/>
           <w:szCs w:val="20"/>
         </w:rPr>
-        <w:t>, 3 orang guru, 15 orang siswa. Tahapan selanjutnya yaitu menghitung total jawaban responden dari setiap variabel untuk mendapatkan total skor. Berdasarkan hasil rekapitulasi kuesioner yang sebelumnya telah dijelaskan, kali ini akan dilakukan contoh perhitungan dengan mengambil total jawaban dari variabel P1 yang hasil perhitungannya akan ditunjukan seperti berikut.</w:t>
+        <w:t xml:space="preserve">, 3 orang guru, </w:t>
+      </w:r>
+      <w:r>
+        <w:rPr>
+          <w:sz w:val="20"/>
+          <w:szCs w:val="20"/>
+        </w:rPr>
+        <w:t xml:space="preserve">dan </w:t>
+      </w:r>
+      <w:r>
+        <w:rPr>
+          <w:sz w:val="20"/>
+          <w:szCs w:val="20"/>
+        </w:rPr>
+        <w:t>15 orang siswa. Tahapan selanjutnya yaitu menghitung total jawaban responden dari setiap variabel untuk mendapatkan total skor. Berdasarkan hasil rekapitulasi kuesioner yang sebelumnya telah dijelaskan, kali ini akan dilakukan contoh perhitungan dengan mengambil total jawaban dari variabel P1 yang hasil perhitungannya akan ditunjukan seperti berikut.</w:t>
       </w:r>
     </w:p>
     <w:p>
@@ -24466,7 +24717,7 @@
     <w:p>
       <w:pPr>
         <w:spacing w:before="0" w:line="240" w:lineRule="auto"/>
-        <w:ind w:left="720"/>
+        <w:ind w:left="720" w:firstLine="720"/>
         <w:rPr>
           <w:sz w:val="20"/>
           <w:szCs w:val="20"/>
@@ -24563,6 +24814,30 @@
         </w:rPr>
         <w:t xml:space="preserve"> Rumus Perhitungan Persentase</w:t>
       </w:r>
+      <w:r>
+        <w:rPr>
+          <w:color w:val="0070C0"/>
+          <w:sz w:val="20"/>
+          <w:szCs w:val="20"/>
+        </w:rPr>
+        <w:t xml:space="preserve"> </w:t>
+      </w:r>
+      <w:r>
+        <w:rPr>
+          <w:color w:val="4F81BD" w:themeColor="accent1"/>
+          <w:sz w:val="20"/>
+          <w:szCs w:val="20"/>
+        </w:rPr>
+        <w:t>(Wati et al., 2019</w:t>
+      </w:r>
+      <w:r>
+        <w:rPr>
+          <w:color w:val="4F81BD" w:themeColor="accent1"/>
+          <w:sz w:val="20"/>
+          <w:szCs w:val="20"/>
+        </w:rPr>
+        <w:t>)</w:t>
+      </w:r>
     </w:p>
     <w:p>
       <w:pPr>
@@ -24657,6 +24932,14 @@
         </w:rPr>
         <w:t xml:space="preserve"> Rate Interval</w:t>
       </w:r>
+      <w:r>
+        <w:rPr>
+          <w:color w:val="0070C0"/>
+          <w:sz w:val="20"/>
+          <w:szCs w:val="20"/>
+        </w:rPr>
+        <w:t xml:space="preserve"> </w:t>
+      </w:r>
     </w:p>
     <w:p>
       <w:pPr>
@@ -24672,7 +24955,7 @@
     <w:p>
       <w:pPr>
         <w:spacing w:before="0"/>
-        <w:ind w:left="720"/>
+        <w:ind w:left="720" w:firstLine="720"/>
         <w:rPr>
           <w:sz w:val="20"/>
           <w:szCs w:val="20"/>
@@ -25926,7 +26209,7 @@
     <w:p>
       <w:pPr>
         <w:spacing w:before="0"/>
-        <w:ind w:left="720"/>
+        <w:ind w:left="720" w:firstLine="720"/>
         <w:jc w:val="left"/>
         <w:rPr>
           <w:sz w:val="20"/>
@@ -26053,7 +26336,7 @@
           <w:sz w:val="20"/>
           <w:szCs w:val="20"/>
         </w:rPr>
-        <w:t xml:space="preserve"> Laravel telah selesai. Sistem ini memiliki 4 pengguna yaitu super admin, admin, guru dan pengunjung. Pengembangan menggunakan metodologi </w:t>
+        <w:t xml:space="preserve"> Laravel telah selesai. Sistem ini memiliki 4 pengguna yaitu superadmin, admin, guru dan pengunjung. Pengembangan menggunakan metodologi </w:t>
       </w:r>
       <w:r>
         <w:rPr>
@@ -26783,7 +27066,16 @@
             <w:sz w:val="20"/>
             <w:szCs w:val="20"/>
           </w:rPr>
-          <w:t xml:space="preserve"> https://doi.org/10.1088/1742-6596/1969/1/012046</w:t>
+          <w:t xml:space="preserve"> </w:t>
+        </w:r>
+        <w:r>
+          <w:rPr>
+            <w:rStyle w:val="Hyperlink"/>
+            <w:color w:val="4F81BD" w:themeColor="accent1"/>
+            <w:sz w:val="20"/>
+            <w:szCs w:val="20"/>
+          </w:rPr>
+          <w:t>https://doi.org/10.1088/1742-6596/1969/1/012046</w:t>
         </w:r>
       </w:hyperlink>
       <w:r>
@@ -26934,6 +27226,7 @@
         <w:r>
           <w:rPr>
             <w:rStyle w:val="Hyperlink"/>
+            <w:color w:val="4F81BD" w:themeColor="accent1"/>
             <w:sz w:val="20"/>
             <w:szCs w:val="20"/>
           </w:rPr>
@@ -31989,6 +32282,18 @@
       <w:shd w:val="clear" w:color="auto" w:fill="E1DFDD"/>
     </w:rPr>
   </w:style>
+  <w:style w:type="character" w:styleId="UnresolvedMention">
+    <w:name w:val="Unresolved Mention"/>
+    <w:basedOn w:val="DefaultParagraphFont"/>
+    <w:uiPriority w:val="99"/>
+    <w:semiHidden/>
+    <w:unhideWhenUsed/>
+    <w:rsid w:val="00A2291B"/>
+    <w:rPr>
+      <w:color w:val="605E5C"/>
+      <w:shd w:val="clear" w:color="auto" w:fill="E1DFDD"/>
+    </w:rPr>
+  </w:style>
 </w:styles>
 </file>
 

</xml_diff>